<commit_message>
Final one, for sure.
</commit_message>
<xml_diff>
--- a/assignment_1.docx
+++ b/assignment_1.docx
@@ -4,6 +4,50 @@
   <w:body>
     <w:p>
       <w:pPr>
+        <w:shd w:val="clear" w:color="auto" w:fill="FFFFFF"/>
+        <w:spacing w:before="100" w:beforeAutospacing="1" w:after="100" w:afterAutospacing="1" w:line="300" w:lineRule="atLeast"/>
+        <w:rPr>
+          <w:rFonts w:ascii="Helvetica" w:eastAsia="Times New Roman" w:hAnsi="Helvetica" w:cs="Helvetica"/>
+          <w:color w:val="333333"/>
+          <w:sz w:val="20"/>
+          <w:szCs w:val="20"/>
+        </w:rPr>
+      </w:pPr>
+      <w:r>
+        <w:rPr>
+          <w:rFonts w:ascii="Helvetica" w:eastAsia="Times New Roman" w:hAnsi="Helvetica" w:cs="Helvetica"/>
+          <w:color w:val="333333"/>
+          <w:sz w:val="20"/>
+          <w:szCs w:val="20"/>
+        </w:rPr>
+        <w:t>Mitchell Diamond</w:t>
+      </w:r>
+    </w:p>
+    <w:p>
+      <w:pPr>
+        <w:shd w:val="clear" w:color="auto" w:fill="FFFFFF"/>
+        <w:spacing w:before="100" w:beforeAutospacing="1" w:after="100" w:afterAutospacing="1" w:line="300" w:lineRule="atLeast"/>
+        <w:rPr>
+          <w:rFonts w:ascii="Helvetica" w:eastAsia="Times New Roman" w:hAnsi="Helvetica" w:cs="Helvetica"/>
+          <w:color w:val="333333"/>
+          <w:sz w:val="20"/>
+          <w:szCs w:val="20"/>
+        </w:rPr>
+      </w:pPr>
+      <w:r>
+        <w:rPr>
+          <w:rFonts w:ascii="Helvetica" w:eastAsia="Times New Roman" w:hAnsi="Helvetica" w:cs="Helvetica"/>
+          <w:color w:val="333333"/>
+          <w:sz w:val="20"/>
+          <w:szCs w:val="20"/>
+        </w:rPr>
+        <w:t>DGM-2210</w:t>
+      </w:r>
+      <w:bookmarkStart w:id="0" w:name="_GoBack"/>
+      <w:bookmarkEnd w:id="0"/>
+    </w:p>
+    <w:p>
+      <w:pPr>
         <w:numPr>
           <w:ilvl w:val="0"/>
           <w:numId w:val="1"/>
@@ -121,19 +165,8 @@
           <w:sz w:val="20"/>
           <w:szCs w:val="20"/>
         </w:rPr>
-        <w:t xml:space="preserve">Staged &amp; </w:t>
-      </w:r>
-      <w:proofErr w:type="spellStart"/>
-      <w:r>
-        <w:rPr>
-          <w:rFonts w:ascii="Helvetica" w:eastAsia="Times New Roman" w:hAnsi="Helvetica" w:cs="Helvetica"/>
-          <w:color w:val="333333"/>
-          <w:sz w:val="20"/>
-          <w:szCs w:val="20"/>
-        </w:rPr>
-        <w:t>Unstaged</w:t>
-      </w:r>
-      <w:proofErr w:type="spellEnd"/>
+        <w:t>Staged &amp; Unstaged</w:t>
+      </w:r>
     </w:p>
     <w:p>
       <w:pPr>
@@ -195,25 +228,14 @@
           <w:szCs w:val="20"/>
         </w:rPr>
       </w:pPr>
-      <w:proofErr w:type="spellStart"/>
-      <w:r>
-        <w:rPr>
-          <w:rFonts w:ascii="Helvetica" w:eastAsia="Times New Roman" w:hAnsi="Helvetica" w:cs="Helvetica"/>
-          <w:color w:val="333333"/>
-          <w:sz w:val="20"/>
-          <w:szCs w:val="20"/>
-        </w:rPr>
-        <w:t>Commiting</w:t>
-      </w:r>
-      <w:proofErr w:type="spellEnd"/>
-      <w:r>
-        <w:rPr>
-          <w:rFonts w:ascii="Helvetica" w:eastAsia="Times New Roman" w:hAnsi="Helvetica" w:cs="Helvetica"/>
-          <w:color w:val="333333"/>
-          <w:sz w:val="20"/>
-          <w:szCs w:val="20"/>
-        </w:rPr>
-        <w:t xml:space="preserve"> would be commenting on the file that is going to be submitted and then putting it in our local repository so it can be pushed to GitHub.</w:t>
+      <w:r>
+        <w:rPr>
+          <w:rFonts w:ascii="Helvetica" w:eastAsia="Times New Roman" w:hAnsi="Helvetica" w:cs="Helvetica"/>
+          <w:color w:val="333333"/>
+          <w:sz w:val="20"/>
+          <w:szCs w:val="20"/>
+        </w:rPr>
+        <w:t>Commiting would be commenting on the file that is going to be submitted and then putting it in our local repository so it can be pushed to GitHub.</w:t>
       </w:r>
     </w:p>
     <w:p>
@@ -272,8 +294,6 @@
         </w:rPr>
         <w:t>re</w:t>
       </w:r>
-      <w:bookmarkStart w:id="0" w:name="_GoBack"/>
-      <w:bookmarkEnd w:id="0"/>
       <w:r>
         <w:rPr>
           <w:rFonts w:ascii="Helvetica" w:eastAsia="Times New Roman" w:hAnsi="Helvetica" w:cs="Helvetica"/>

</xml_diff>